<commit_message>
Adding the powerpoint and some arduino sketches
</commit_message>
<xml_diff>
--- a/Route.docx
+++ b/Route.docx
@@ -466,7 +466,309 @@
         <mc:AlternateContent>
           <mc:Choice Requires="wps">
             <w:drawing>
-              <wp:anchor distT="0" distB="0" distL="114300" distR="114300" simplePos="0" relativeHeight="251659264" behindDoc="0" locked="0" layoutInCell="1" allowOverlap="1" wp14:anchorId="7456A1EB" wp14:editId="6A0DC574">
+              <wp:anchor distT="0" distB="0" distL="114300" distR="114300" simplePos="0" relativeHeight="251678720" behindDoc="0" locked="0" layoutInCell="1" allowOverlap="1" wp14:anchorId="77EE273C" wp14:editId="0B20D8F0">
+                <wp:simplePos x="0" y="0"/>
+                <wp:positionH relativeFrom="column">
+                  <wp:posOffset>3073115</wp:posOffset>
+                </wp:positionH>
+                <wp:positionV relativeFrom="paragraph">
+                  <wp:posOffset>-931327</wp:posOffset>
+                </wp:positionV>
+                <wp:extent cx="2128520" cy="5328745"/>
+                <wp:effectExtent l="0" t="0" r="24130" b="24765"/>
+                <wp:wrapNone/>
+                <wp:docPr id="1265079360" name="Rechthoek 1265079360"/>
+                <wp:cNvGraphicFramePr/>
+                <a:graphic xmlns:a="http://schemas.openxmlformats.org/drawingml/2006/main">
+                  <a:graphicData uri="http://schemas.microsoft.com/office/word/2010/wordprocessingShape">
+                    <wps:wsp>
+                      <wps:cNvSpPr/>
+                      <wps:spPr>
+                        <a:xfrm>
+                          <a:off x="0" y="0"/>
+                          <a:ext cx="2128520" cy="5328745"/>
+                        </a:xfrm>
+                        <a:prstGeom prst="rect">
+                          <a:avLst/>
+                        </a:prstGeom>
+                      </wps:spPr>
+                      <wps:style>
+                        <a:lnRef idx="2">
+                          <a:schemeClr val="dk1">
+                            <a:shade val="50000"/>
+                          </a:schemeClr>
+                        </a:lnRef>
+                        <a:fillRef idx="1">
+                          <a:schemeClr val="dk1"/>
+                        </a:fillRef>
+                        <a:effectRef idx="0">
+                          <a:schemeClr val="dk1"/>
+                        </a:effectRef>
+                        <a:fontRef idx="minor">
+                          <a:schemeClr val="lt1"/>
+                        </a:fontRef>
+                      </wps:style>
+                      <wps:bodyPr rot="0" spcFirstLastPara="0" vertOverflow="overflow" horzOverflow="overflow" vert="horz" wrap="square" lIns="91440" tIns="45720" rIns="91440" bIns="45720" numCol="1" spcCol="0" rtlCol="0" fromWordArt="0" anchor="ctr" anchorCtr="0" forceAA="0" compatLnSpc="1">
+                        <a:prstTxWarp prst="textNoShape">
+                          <a:avLst/>
+                        </a:prstTxWarp>
+                        <a:noAutofit/>
+                      </wps:bodyPr>
+                    </wps:wsp>
+                  </a:graphicData>
+                </a:graphic>
+                <wp14:sizeRelH relativeFrom="margin">
+                  <wp14:pctWidth>0</wp14:pctWidth>
+                </wp14:sizeRelH>
+                <wp14:sizeRelV relativeFrom="margin">
+                  <wp14:pctHeight>0</wp14:pctHeight>
+                </wp14:sizeRelV>
+              </wp:anchor>
+            </w:drawing>
+          </mc:Choice>
+          <mc:Fallback>
+            <w:pict>
+              <v:rect w14:anchorId="53F059BE" id="Rechthoek 1265079360" o:spid="_x0000_s1026" style="position:absolute;margin-left:242pt;margin-top:-73.35pt;width:167.6pt;height:419.6pt;z-index:251678720;visibility:visible;mso-wrap-style:square;mso-width-percent:0;mso-height-percent:0;mso-wrap-distance-left:9pt;mso-wrap-distance-top:0;mso-wrap-distance-right:9pt;mso-wrap-distance-bottom:0;mso-position-horizontal:absolute;mso-position-horizontal-relative:text;mso-position-vertical:absolute;mso-position-vertical-relative:text;mso-width-percent:0;mso-height-percent:0;mso-width-relative:margin;mso-height-relative:margin;v-text-anchor:middle" o:gfxdata="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" fillcolor="black [3200]" strokecolor="black [1600]" strokeweight="1pt"/>
+            </w:pict>
+          </mc:Fallback>
+        </mc:AlternateContent>
+      </w:r>
+      <w:r>
+        <w:rPr>
+          <w:noProof/>
+        </w:rPr>
+        <mc:AlternateContent>
+          <mc:Choice Requires="wps">
+            <w:drawing>
+              <wp:anchor distT="0" distB="0" distL="114300" distR="114300" simplePos="0" relativeHeight="251677696" behindDoc="0" locked="0" layoutInCell="1" allowOverlap="1" wp14:anchorId="63A00D44" wp14:editId="73FB4F5F">
+                <wp:simplePos x="0" y="0"/>
+                <wp:positionH relativeFrom="column">
+                  <wp:posOffset>534867</wp:posOffset>
+                </wp:positionH>
+                <wp:positionV relativeFrom="paragraph">
+                  <wp:posOffset>-931327</wp:posOffset>
+                </wp:positionV>
+                <wp:extent cx="1824355" cy="5328745"/>
+                <wp:effectExtent l="0" t="0" r="23495" b="24765"/>
+                <wp:wrapNone/>
+                <wp:docPr id="728287853" name="Rechthoek 728287853"/>
+                <wp:cNvGraphicFramePr/>
+                <a:graphic xmlns:a="http://schemas.openxmlformats.org/drawingml/2006/main">
+                  <a:graphicData uri="http://schemas.microsoft.com/office/word/2010/wordprocessingShape">
+                    <wps:wsp>
+                      <wps:cNvSpPr/>
+                      <wps:spPr>
+                        <a:xfrm>
+                          <a:off x="0" y="0"/>
+                          <a:ext cx="1824355" cy="5328745"/>
+                        </a:xfrm>
+                        <a:prstGeom prst="rect">
+                          <a:avLst/>
+                        </a:prstGeom>
+                      </wps:spPr>
+                      <wps:style>
+                        <a:lnRef idx="2">
+                          <a:schemeClr val="dk1">
+                            <a:shade val="50000"/>
+                          </a:schemeClr>
+                        </a:lnRef>
+                        <a:fillRef idx="1">
+                          <a:schemeClr val="dk1"/>
+                        </a:fillRef>
+                        <a:effectRef idx="0">
+                          <a:schemeClr val="dk1"/>
+                        </a:effectRef>
+                        <a:fontRef idx="minor">
+                          <a:schemeClr val="lt1"/>
+                        </a:fontRef>
+                      </wps:style>
+                      <wps:bodyPr rot="0" spcFirstLastPara="0" vertOverflow="overflow" horzOverflow="overflow" vert="horz" wrap="square" lIns="91440" tIns="45720" rIns="91440" bIns="45720" numCol="1" spcCol="0" rtlCol="0" fromWordArt="0" anchor="ctr" anchorCtr="0" forceAA="0" compatLnSpc="1">
+                        <a:prstTxWarp prst="textNoShape">
+                          <a:avLst/>
+                        </a:prstTxWarp>
+                        <a:noAutofit/>
+                      </wps:bodyPr>
+                    </wps:wsp>
+                  </a:graphicData>
+                </a:graphic>
+                <wp14:sizeRelH relativeFrom="margin">
+                  <wp14:pctWidth>0</wp14:pctWidth>
+                </wp14:sizeRelH>
+                <wp14:sizeRelV relativeFrom="margin">
+                  <wp14:pctHeight>0</wp14:pctHeight>
+                </wp14:sizeRelV>
+              </wp:anchor>
+            </w:drawing>
+          </mc:Choice>
+          <mc:Fallback>
+            <w:pict>
+              <v:rect w14:anchorId="59EB16E7" id="Rechthoek 728287853" o:spid="_x0000_s1026" style="position:absolute;margin-left:42.1pt;margin-top:-73.35pt;width:143.65pt;height:419.6pt;z-index:251677696;visibility:visible;mso-wrap-style:square;mso-width-percent:0;mso-height-percent:0;mso-wrap-distance-left:9pt;mso-wrap-distance-top:0;mso-wrap-distance-right:9pt;mso-wrap-distance-bottom:0;mso-position-horizontal:absolute;mso-position-horizontal-relative:text;mso-position-vertical:absolute;mso-position-vertical-relative:text;mso-width-percent:0;mso-height-percent:0;mso-width-relative:margin;mso-height-relative:margin;v-text-anchor:middle" o:gfxdata="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" fillcolor="black [3200]" strokecolor="black [1600]" strokeweight="1pt"/>
+            </w:pict>
+          </mc:Fallback>
+        </mc:AlternateContent>
+      </w:r>
+      <w:r>
+        <w:rPr>
+          <w:noProof/>
+        </w:rPr>
+        <mc:AlternateContent>
+          <mc:Choice Requires="wps">
+            <w:drawing>
+              <wp:anchor distT="0" distB="0" distL="114300" distR="114300" simplePos="0" relativeHeight="251674624" behindDoc="0" locked="0" layoutInCell="1" allowOverlap="1" wp14:anchorId="72A1784C" wp14:editId="64F439D4">
+                <wp:simplePos x="0" y="0"/>
+                <wp:positionH relativeFrom="column">
+                  <wp:posOffset>534867</wp:posOffset>
+                </wp:positionH>
+                <wp:positionV relativeFrom="paragraph">
+                  <wp:posOffset>5232991</wp:posOffset>
+                </wp:positionV>
+                <wp:extent cx="1824355" cy="5659273"/>
+                <wp:effectExtent l="0" t="0" r="23495" b="17780"/>
+                <wp:wrapNone/>
+                <wp:docPr id="1400359356" name="Rechthoek 1400359356"/>
+                <wp:cNvGraphicFramePr/>
+                <a:graphic xmlns:a="http://schemas.openxmlformats.org/drawingml/2006/main">
+                  <a:graphicData uri="http://schemas.microsoft.com/office/word/2010/wordprocessingShape">
+                    <wps:wsp>
+                      <wps:cNvSpPr/>
+                      <wps:spPr>
+                        <a:xfrm>
+                          <a:off x="0" y="0"/>
+                          <a:ext cx="1824355" cy="5659273"/>
+                        </a:xfrm>
+                        <a:prstGeom prst="rect">
+                          <a:avLst/>
+                        </a:prstGeom>
+                      </wps:spPr>
+                      <wps:style>
+                        <a:lnRef idx="2">
+                          <a:schemeClr val="dk1">
+                            <a:shade val="50000"/>
+                          </a:schemeClr>
+                        </a:lnRef>
+                        <a:fillRef idx="1">
+                          <a:schemeClr val="dk1"/>
+                        </a:fillRef>
+                        <a:effectRef idx="0">
+                          <a:schemeClr val="dk1"/>
+                        </a:effectRef>
+                        <a:fontRef idx="minor">
+                          <a:schemeClr val="lt1"/>
+                        </a:fontRef>
+                      </wps:style>
+                      <wps:bodyPr rot="0" spcFirstLastPara="0" vertOverflow="overflow" horzOverflow="overflow" vert="horz" wrap="square" lIns="91440" tIns="45720" rIns="91440" bIns="45720" numCol="1" spcCol="0" rtlCol="0" fromWordArt="0" anchor="ctr" anchorCtr="0" forceAA="0" compatLnSpc="1">
+                        <a:prstTxWarp prst="textNoShape">
+                          <a:avLst/>
+                        </a:prstTxWarp>
+                        <a:noAutofit/>
+                      </wps:bodyPr>
+                    </wps:wsp>
+                  </a:graphicData>
+                </a:graphic>
+                <wp14:sizeRelH relativeFrom="margin">
+                  <wp14:pctWidth>0</wp14:pctWidth>
+                </wp14:sizeRelH>
+                <wp14:sizeRelV relativeFrom="margin">
+                  <wp14:pctHeight>0</wp14:pctHeight>
+                </wp14:sizeRelV>
+              </wp:anchor>
+            </w:drawing>
+          </mc:Choice>
+          <mc:Fallback>
+            <w:pict>
+              <v:rect w14:anchorId="6ADF43B3" id="Rechthoek 1400359356" o:spid="_x0000_s1026" style="position:absolute;margin-left:42.1pt;margin-top:412.05pt;width:143.65pt;height:445.6pt;z-index:251674624;visibility:visible;mso-wrap-style:square;mso-width-percent:0;mso-height-percent:0;mso-wrap-distance-left:9pt;mso-wrap-distance-top:0;mso-wrap-distance-right:9pt;mso-wrap-distance-bottom:0;mso-position-horizontal:absolute;mso-position-horizontal-relative:text;mso-position-vertical:absolute;mso-position-vertical-relative:text;mso-width-percent:0;mso-height-percent:0;mso-width-relative:margin;mso-height-relative:margin;v-text-anchor:middle" o:gfxdata="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" fillcolor="black [3200]" strokecolor="black [1600]" strokeweight="1pt"/>
+            </w:pict>
+          </mc:Fallback>
+        </mc:AlternateContent>
+      </w:r>
+      <w:r>
+        <w:rPr>
+          <w:noProof/>
+        </w:rPr>
+        <mc:AlternateContent>
+          <mc:Choice Requires="wps">
+            <w:drawing>
+              <wp:anchor distT="0" distB="0" distL="114300" distR="114300" simplePos="0" relativeHeight="251675648" behindDoc="0" locked="0" layoutInCell="1" allowOverlap="1" wp14:anchorId="50D6E3C6" wp14:editId="085B6CCF">
+                <wp:simplePos x="0" y="0"/>
+                <wp:positionH relativeFrom="column">
+                  <wp:posOffset>3073115</wp:posOffset>
+                </wp:positionH>
+                <wp:positionV relativeFrom="paragraph">
+                  <wp:posOffset>5232991</wp:posOffset>
+                </wp:positionV>
+                <wp:extent cx="2129051" cy="5659273"/>
+                <wp:effectExtent l="0" t="0" r="24130" b="17780"/>
+                <wp:wrapNone/>
+                <wp:docPr id="1048263876" name="Rechthoek 1048263876"/>
+                <wp:cNvGraphicFramePr/>
+                <a:graphic xmlns:a="http://schemas.openxmlformats.org/drawingml/2006/main">
+                  <a:graphicData uri="http://schemas.microsoft.com/office/word/2010/wordprocessingShape">
+                    <wps:wsp>
+                      <wps:cNvSpPr/>
+                      <wps:spPr>
+                        <a:xfrm>
+                          <a:off x="0" y="0"/>
+                          <a:ext cx="2129051" cy="5659273"/>
+                        </a:xfrm>
+                        <a:prstGeom prst="rect">
+                          <a:avLst/>
+                        </a:prstGeom>
+                      </wps:spPr>
+                      <wps:style>
+                        <a:lnRef idx="2">
+                          <a:schemeClr val="dk1">
+                            <a:shade val="50000"/>
+                          </a:schemeClr>
+                        </a:lnRef>
+                        <a:fillRef idx="1">
+                          <a:schemeClr val="dk1"/>
+                        </a:fillRef>
+                        <a:effectRef idx="0">
+                          <a:schemeClr val="dk1"/>
+                        </a:effectRef>
+                        <a:fontRef idx="minor">
+                          <a:schemeClr val="lt1"/>
+                        </a:fontRef>
+                      </wps:style>
+                      <wps:bodyPr rot="0" spcFirstLastPara="0" vertOverflow="overflow" horzOverflow="overflow" vert="horz" wrap="square" lIns="91440" tIns="45720" rIns="91440" bIns="45720" numCol="1" spcCol="0" rtlCol="0" fromWordArt="0" anchor="ctr" anchorCtr="0" forceAA="0" compatLnSpc="1">
+                        <a:prstTxWarp prst="textNoShape">
+                          <a:avLst/>
+                        </a:prstTxWarp>
+                        <a:noAutofit/>
+                      </wps:bodyPr>
+                    </wps:wsp>
+                  </a:graphicData>
+                </a:graphic>
+                <wp14:sizeRelH relativeFrom="margin">
+                  <wp14:pctWidth>0</wp14:pctWidth>
+                </wp14:sizeRelH>
+                <wp14:sizeRelV relativeFrom="margin">
+                  <wp14:pctHeight>0</wp14:pctHeight>
+                </wp14:sizeRelV>
+              </wp:anchor>
+            </w:drawing>
+          </mc:Choice>
+          <mc:Fallback>
+            <w:pict>
+              <v:rect w14:anchorId="7CFA62F7" id="Rechthoek 1048263876" o:spid="_x0000_s1026" style="position:absolute;margin-left:242pt;margin-top:412.05pt;width:167.65pt;height:445.6pt;z-index:251675648;visibility:visible;mso-wrap-style:square;mso-width-percent:0;mso-height-percent:0;mso-wrap-distance-left:9pt;mso-wrap-distance-top:0;mso-wrap-distance-right:9pt;mso-wrap-distance-bottom:0;mso-position-horizontal:absolute;mso-position-horizontal-relative:text;mso-position-vertical:absolute;mso-position-vertical-relative:text;mso-width-percent:0;mso-height-percent:0;mso-width-relative:margin;mso-height-relative:margin;v-text-anchor:middle" o:gfxdata="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" fillcolor="black [3200]" strokecolor="black [1600]" strokeweight="1pt"/>
+            </w:pict>
+          </mc:Fallback>
+        </mc:AlternateContent>
+      </w:r>
+      <w:r>
+        <w:br w:type="page"/>
+      </w:r>
+    </w:p>
+    <w:p>
+      <w:r>
+        <w:rPr>
+          <w:noProof/>
+        </w:rPr>
+        <w:lastRenderedPageBreak/>
+        <mc:AlternateContent>
+          <mc:Choice Requires="wps">
+            <w:drawing>
+              <wp:anchor distT="0" distB="0" distL="114300" distR="114300" simplePos="0" relativeHeight="251659264" behindDoc="0" locked="0" layoutInCell="1" allowOverlap="1" wp14:anchorId="7456A1EB" wp14:editId="37F4E66D">
                 <wp:simplePos x="0" y="0"/>
                 <wp:positionH relativeFrom="column">
                   <wp:posOffset>669346</wp:posOffset>
@@ -528,7 +830,7 @@
           </mc:Choice>
           <mc:Fallback>
             <w:pict>
-              <v:rect w14:anchorId="35B0EF05" id="Rechthoek 3" o:spid="_x0000_s1026" style="position:absolute;margin-left:52.7pt;margin-top:-70.85pt;width:143.7pt;height:929.75pt;z-index:251659264;visibility:visible;mso-wrap-style:square;mso-width-percent:0;mso-height-percent:0;mso-wrap-distance-left:9pt;mso-wrap-distance-top:0;mso-wrap-distance-right:9pt;mso-wrap-distance-bottom:0;mso-position-horizontal:absolute;mso-position-horizontal-relative:text;mso-position-vertical:absolute;mso-position-vertical-relative:text;mso-width-percent:0;mso-height-percent:0;mso-width-relative:margin;mso-height-relative:margin;v-text-anchor:middle" o:gfxdata="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" fillcolor="black [3200]" strokecolor="black [1600]" strokeweight="1pt"/>
+              <v:rect w14:anchorId="4DA74E19" id="Rechthoek 3" o:spid="_x0000_s1026" style="position:absolute;margin-left:52.7pt;margin-top:-70.85pt;width:143.7pt;height:929.75pt;z-index:251659264;visibility:visible;mso-wrap-style:square;mso-width-percent:0;mso-height-percent:0;mso-wrap-distance-left:9pt;mso-wrap-distance-top:0;mso-wrap-distance-right:9pt;mso-wrap-distance-bottom:0;mso-position-horizontal:absolute;mso-position-horizontal-relative:text;mso-position-vertical:absolute;mso-position-vertical-relative:text;mso-width-percent:0;mso-height-percent:0;mso-width-relative:margin;mso-height-relative:margin;v-text-anchor:middle" o:gfxdata="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" fillcolor="black [3200]" strokecolor="black [1600]" strokeweight="1pt"/>
             </w:pict>
           </mc:Fallback>
         </mc:AlternateContent>

</xml_diff>